<commit_message>
add filter graph gender, age
</commit_message>
<xml_diff>
--- a/new_document.docx
+++ b/new_document.docx
@@ -409,17 +409,19 @@
         <w:tblLook w:firstColumn="1" w:firstRow="1" w:lastColumn="0" w:lastRow="0" w:noHBand="0" w:noVBand="1" w:val="04A0"/>
       </w:tblPr>
       <w:tblGrid>
-        <w:gridCol w:w="1560"/>
-        <w:gridCol w:w="1560"/>
-        <w:gridCol w:w="1560"/>
-        <w:gridCol w:w="1560"/>
-        <w:gridCol w:w="1560"/>
-        <w:gridCol w:w="1560"/>
+        <w:gridCol w:w="1170"/>
+        <w:gridCol w:w="1170"/>
+        <w:gridCol w:w="1170"/>
+        <w:gridCol w:w="1170"/>
+        <w:gridCol w:w="1170"/>
+        <w:gridCol w:w="1170"/>
+        <w:gridCol w:w="1170"/>
+        <w:gridCol w:w="1170"/>
       </w:tblGrid>
       <w:tr>
         <w:tc>
           <w:tcPr>
-            <w:tcW w:type="dxa" w:w="1560"/>
+            <w:tcW w:type="dxa" w:w="1170"/>
           </w:tcPr>
           <w:p>
             <w:r>
@@ -429,7 +431,7 @@
         </w:tc>
         <w:tc>
           <w:tcPr>
-            <w:tcW w:type="dxa" w:w="1560"/>
+            <w:tcW w:type="dxa" w:w="1170"/>
           </w:tcPr>
           <w:p>
             <w:r>
@@ -439,7 +441,17 @@
         </w:tc>
         <w:tc>
           <w:tcPr>
-            <w:tcW w:type="dxa" w:w="1560"/>
+            <w:tcW w:type="dxa" w:w="1170"/>
+          </w:tcPr>
+          <w:p>
+            <w:r>
+              <w:t>Gender</w:t>
+            </w:r>
+          </w:p>
+        </w:tc>
+        <w:tc>
+          <w:tcPr>
+            <w:tcW w:type="dxa" w:w="1170"/>
           </w:tcPr>
           <w:p>
             <w:r>
@@ -449,7 +461,17 @@
         </w:tc>
         <w:tc>
           <w:tcPr>
-            <w:tcW w:type="dxa" w:w="1560"/>
+            <w:tcW w:type="dxa" w:w="1170"/>
+          </w:tcPr>
+          <w:p>
+            <w:r>
+              <w:t>Age</w:t>
+            </w:r>
+          </w:p>
+        </w:tc>
+        <w:tc>
+          <w:tcPr>
+            <w:tcW w:type="dxa" w:w="1170"/>
           </w:tcPr>
           <w:p>
             <w:r>
@@ -459,7 +481,7 @@
         </w:tc>
         <w:tc>
           <w:tcPr>
-            <w:tcW w:type="dxa" w:w="1560"/>
+            <w:tcW w:type="dxa" w:w="1170"/>
           </w:tcPr>
           <w:p>
             <w:r>
@@ -469,7 +491,7 @@
         </w:tc>
         <w:tc>
           <w:tcPr>
-            <w:tcW w:type="dxa" w:w="1560"/>
+            <w:tcW w:type="dxa" w:w="1170"/>
           </w:tcPr>
           <w:p>
             <w:r>
@@ -481,7 +503,7 @@
       <w:tr>
         <w:tc>
           <w:tcPr>
-            <w:tcW w:type="dxa" w:w="1560"/>
+            <w:tcW w:type="dxa" w:w="1170"/>
           </w:tcPr>
           <w:p>
             <w:r>
@@ -491,7 +513,7 @@
         </w:tc>
         <w:tc>
           <w:tcPr>
-            <w:tcW w:type="dxa" w:w="1560"/>
+            <w:tcW w:type="dxa" w:w="1170"/>
           </w:tcPr>
           <w:p>
             <w:r>
@@ -501,7 +523,17 @@
         </w:tc>
         <w:tc>
           <w:tcPr>
-            <w:tcW w:type="dxa" w:w="1560"/>
+            <w:tcW w:type="dxa" w:w="1170"/>
+          </w:tcPr>
+          <w:p>
+            <w:r>
+              <w:t>Male</w:t>
+            </w:r>
+          </w:p>
+        </w:tc>
+        <w:tc>
+          <w:tcPr>
+            <w:tcW w:type="dxa" w:w="1170"/>
           </w:tcPr>
           <w:p>
             <w:r>
@@ -511,7 +543,17 @@
         </w:tc>
         <w:tc>
           <w:tcPr>
-            <w:tcW w:type="dxa" w:w="1560"/>
+            <w:tcW w:type="dxa" w:w="1170"/>
+          </w:tcPr>
+          <w:p>
+            <w:r>
+              <w:t>23</w:t>
+            </w:r>
+          </w:p>
+        </w:tc>
+        <w:tc>
+          <w:tcPr>
+            <w:tcW w:type="dxa" w:w="1170"/>
           </w:tcPr>
           <w:p>
             <w:r>
@@ -521,7 +563,7 @@
         </w:tc>
         <w:tc>
           <w:tcPr>
-            <w:tcW w:type="dxa" w:w="1560"/>
+            <w:tcW w:type="dxa" w:w="1170"/>
           </w:tcPr>
           <w:p>
             <w:r>
@@ -531,7 +573,7 @@
         </w:tc>
         <w:tc>
           <w:tcPr>
-            <w:tcW w:type="dxa" w:w="1560"/>
+            <w:tcW w:type="dxa" w:w="1170"/>
           </w:tcPr>
           <w:p>
             <w:r>
@@ -543,7 +585,7 @@
       <w:tr>
         <w:tc>
           <w:tcPr>
-            <w:tcW w:type="dxa" w:w="1560"/>
+            <w:tcW w:type="dxa" w:w="1170"/>
           </w:tcPr>
           <w:p>
             <w:r>
@@ -553,7 +595,7 @@
         </w:tc>
         <w:tc>
           <w:tcPr>
-            <w:tcW w:type="dxa" w:w="1560"/>
+            <w:tcW w:type="dxa" w:w="1170"/>
           </w:tcPr>
           <w:p>
             <w:r>
@@ -563,7 +605,17 @@
         </w:tc>
         <w:tc>
           <w:tcPr>
-            <w:tcW w:type="dxa" w:w="1560"/>
+            <w:tcW w:type="dxa" w:w="1170"/>
+          </w:tcPr>
+          <w:p>
+            <w:r>
+              <w:t>Male</w:t>
+            </w:r>
+          </w:p>
+        </w:tc>
+        <w:tc>
+          <w:tcPr>
+            <w:tcW w:type="dxa" w:w="1170"/>
           </w:tcPr>
           <w:p>
             <w:r>
@@ -573,7 +625,17 @@
         </w:tc>
         <w:tc>
           <w:tcPr>
-            <w:tcW w:type="dxa" w:w="1560"/>
+            <w:tcW w:type="dxa" w:w="1170"/>
+          </w:tcPr>
+          <w:p>
+            <w:r>
+              <w:t>25</w:t>
+            </w:r>
+          </w:p>
+        </w:tc>
+        <w:tc>
+          <w:tcPr>
+            <w:tcW w:type="dxa" w:w="1170"/>
           </w:tcPr>
           <w:p>
             <w:r>
@@ -583,7 +645,7 @@
         </w:tc>
         <w:tc>
           <w:tcPr>
-            <w:tcW w:type="dxa" w:w="1560"/>
+            <w:tcW w:type="dxa" w:w="1170"/>
           </w:tcPr>
           <w:p>
             <w:r>
@@ -593,7 +655,7 @@
         </w:tc>
         <w:tc>
           <w:tcPr>
-            <w:tcW w:type="dxa" w:w="1560"/>
+            <w:tcW w:type="dxa" w:w="1170"/>
           </w:tcPr>
           <w:p>
             <w:r>
@@ -605,7 +667,7 @@
       <w:tr>
         <w:tc>
           <w:tcPr>
-            <w:tcW w:type="dxa" w:w="1560"/>
+            <w:tcW w:type="dxa" w:w="1170"/>
           </w:tcPr>
           <w:p>
             <w:r>
@@ -615,7 +677,7 @@
         </w:tc>
         <w:tc>
           <w:tcPr>
-            <w:tcW w:type="dxa" w:w="1560"/>
+            <w:tcW w:type="dxa" w:w="1170"/>
           </w:tcPr>
           <w:p>
             <w:r>
@@ -625,7 +687,17 @@
         </w:tc>
         <w:tc>
           <w:tcPr>
-            <w:tcW w:type="dxa" w:w="1560"/>
+            <w:tcW w:type="dxa" w:w="1170"/>
+          </w:tcPr>
+          <w:p>
+            <w:r>
+              <w:t>Male</w:t>
+            </w:r>
+          </w:p>
+        </w:tc>
+        <w:tc>
+          <w:tcPr>
+            <w:tcW w:type="dxa" w:w="1170"/>
           </w:tcPr>
           <w:p>
             <w:r>
@@ -635,7 +707,17 @@
         </w:tc>
         <w:tc>
           <w:tcPr>
-            <w:tcW w:type="dxa" w:w="1560"/>
+            <w:tcW w:type="dxa" w:w="1170"/>
+          </w:tcPr>
+          <w:p>
+            <w:r>
+              <w:t>25</w:t>
+            </w:r>
+          </w:p>
+        </w:tc>
+        <w:tc>
+          <w:tcPr>
+            <w:tcW w:type="dxa" w:w="1170"/>
           </w:tcPr>
           <w:p>
             <w:r>
@@ -645,7 +727,7 @@
         </w:tc>
         <w:tc>
           <w:tcPr>
-            <w:tcW w:type="dxa" w:w="1560"/>
+            <w:tcW w:type="dxa" w:w="1170"/>
           </w:tcPr>
           <w:p>
             <w:r>
@@ -655,7 +737,7 @@
         </w:tc>
         <w:tc>
           <w:tcPr>
-            <w:tcW w:type="dxa" w:w="1560"/>
+            <w:tcW w:type="dxa" w:w="1170"/>
           </w:tcPr>
           <w:p>
             <w:r>
@@ -667,7 +749,7 @@
       <w:tr>
         <w:tc>
           <w:tcPr>
-            <w:tcW w:type="dxa" w:w="1560"/>
+            <w:tcW w:type="dxa" w:w="1170"/>
           </w:tcPr>
           <w:p>
             <w:r>
@@ -677,7 +759,7 @@
         </w:tc>
         <w:tc>
           <w:tcPr>
-            <w:tcW w:type="dxa" w:w="1560"/>
+            <w:tcW w:type="dxa" w:w="1170"/>
           </w:tcPr>
           <w:p>
             <w:r>
@@ -687,7 +769,17 @@
         </w:tc>
         <w:tc>
           <w:tcPr>
-            <w:tcW w:type="dxa" w:w="1560"/>
+            <w:tcW w:type="dxa" w:w="1170"/>
+          </w:tcPr>
+          <w:p>
+            <w:r>
+              <w:t>Male</w:t>
+            </w:r>
+          </w:p>
+        </w:tc>
+        <w:tc>
+          <w:tcPr>
+            <w:tcW w:type="dxa" w:w="1170"/>
           </w:tcPr>
           <w:p>
             <w:r>
@@ -697,7 +789,17 @@
         </w:tc>
         <w:tc>
           <w:tcPr>
-            <w:tcW w:type="dxa" w:w="1560"/>
+            <w:tcW w:type="dxa" w:w="1170"/>
+          </w:tcPr>
+          <w:p>
+            <w:r>
+              <w:t>25</w:t>
+            </w:r>
+          </w:p>
+        </w:tc>
+        <w:tc>
+          <w:tcPr>
+            <w:tcW w:type="dxa" w:w="1170"/>
           </w:tcPr>
           <w:p>
             <w:r>
@@ -707,7 +809,7 @@
         </w:tc>
         <w:tc>
           <w:tcPr>
-            <w:tcW w:type="dxa" w:w="1560"/>
+            <w:tcW w:type="dxa" w:w="1170"/>
           </w:tcPr>
           <w:p>
             <w:r>
@@ -717,7 +819,7 @@
         </w:tc>
         <w:tc>
           <w:tcPr>
-            <w:tcW w:type="dxa" w:w="1560"/>
+            <w:tcW w:type="dxa" w:w="1170"/>
           </w:tcPr>
           <w:p>
             <w:r>
@@ -729,7 +831,7 @@
       <w:tr>
         <w:tc>
           <w:tcPr>
-            <w:tcW w:type="dxa" w:w="1560"/>
+            <w:tcW w:type="dxa" w:w="1170"/>
           </w:tcPr>
           <w:p>
             <w:r>
@@ -739,7 +841,7 @@
         </w:tc>
         <w:tc>
           <w:tcPr>
-            <w:tcW w:type="dxa" w:w="1560"/>
+            <w:tcW w:type="dxa" w:w="1170"/>
           </w:tcPr>
           <w:p>
             <w:r>
@@ -749,7 +851,17 @@
         </w:tc>
         <w:tc>
           <w:tcPr>
-            <w:tcW w:type="dxa" w:w="1560"/>
+            <w:tcW w:type="dxa" w:w="1170"/>
+          </w:tcPr>
+          <w:p>
+            <w:r>
+              <w:t>Male</w:t>
+            </w:r>
+          </w:p>
+        </w:tc>
+        <w:tc>
+          <w:tcPr>
+            <w:tcW w:type="dxa" w:w="1170"/>
           </w:tcPr>
           <w:p>
             <w:r>
@@ -759,7 +871,17 @@
         </w:tc>
         <w:tc>
           <w:tcPr>
-            <w:tcW w:type="dxa" w:w="1560"/>
+            <w:tcW w:type="dxa" w:w="1170"/>
+          </w:tcPr>
+          <w:p>
+            <w:r>
+              <w:t>23</w:t>
+            </w:r>
+          </w:p>
+        </w:tc>
+        <w:tc>
+          <w:tcPr>
+            <w:tcW w:type="dxa" w:w="1170"/>
           </w:tcPr>
           <w:p>
             <w:r>
@@ -769,7 +891,7 @@
         </w:tc>
         <w:tc>
           <w:tcPr>
-            <w:tcW w:type="dxa" w:w="1560"/>
+            <w:tcW w:type="dxa" w:w="1170"/>
           </w:tcPr>
           <w:p>
             <w:r>
@@ -779,7 +901,7 @@
         </w:tc>
         <w:tc>
           <w:tcPr>
-            <w:tcW w:type="dxa" w:w="1560"/>
+            <w:tcW w:type="dxa" w:w="1170"/>
           </w:tcPr>
           <w:p>
             <w:r>
@@ -791,7 +913,7 @@
       <w:tr>
         <w:tc>
           <w:tcPr>
-            <w:tcW w:type="dxa" w:w="1560"/>
+            <w:tcW w:type="dxa" w:w="1170"/>
           </w:tcPr>
           <w:p>
             <w:r>
@@ -801,7 +923,7 @@
         </w:tc>
         <w:tc>
           <w:tcPr>
-            <w:tcW w:type="dxa" w:w="1560"/>
+            <w:tcW w:type="dxa" w:w="1170"/>
           </w:tcPr>
           <w:p>
             <w:r>
@@ -811,7 +933,17 @@
         </w:tc>
         <w:tc>
           <w:tcPr>
-            <w:tcW w:type="dxa" w:w="1560"/>
+            <w:tcW w:type="dxa" w:w="1170"/>
+          </w:tcPr>
+          <w:p>
+            <w:r>
+              <w:t>Male</w:t>
+            </w:r>
+          </w:p>
+        </w:tc>
+        <w:tc>
+          <w:tcPr>
+            <w:tcW w:type="dxa" w:w="1170"/>
           </w:tcPr>
           <w:p>
             <w:r>
@@ -821,7 +953,17 @@
         </w:tc>
         <w:tc>
           <w:tcPr>
-            <w:tcW w:type="dxa" w:w="1560"/>
+            <w:tcW w:type="dxa" w:w="1170"/>
+          </w:tcPr>
+          <w:p>
+            <w:r>
+              <w:t>25</w:t>
+            </w:r>
+          </w:p>
+        </w:tc>
+        <w:tc>
+          <w:tcPr>
+            <w:tcW w:type="dxa" w:w="1170"/>
           </w:tcPr>
           <w:p>
             <w:r>
@@ -831,7 +973,7 @@
         </w:tc>
         <w:tc>
           <w:tcPr>
-            <w:tcW w:type="dxa" w:w="1560"/>
+            <w:tcW w:type="dxa" w:w="1170"/>
           </w:tcPr>
           <w:p>
             <w:r>
@@ -841,7 +983,7 @@
         </w:tc>
         <w:tc>
           <w:tcPr>
-            <w:tcW w:type="dxa" w:w="1560"/>
+            <w:tcW w:type="dxa" w:w="1170"/>
           </w:tcPr>
           <w:p>
             <w:r>
@@ -853,7 +995,7 @@
       <w:tr>
         <w:tc>
           <w:tcPr>
-            <w:tcW w:type="dxa" w:w="1560"/>
+            <w:tcW w:type="dxa" w:w="1170"/>
           </w:tcPr>
           <w:p>
             <w:r>
@@ -863,7 +1005,7 @@
         </w:tc>
         <w:tc>
           <w:tcPr>
-            <w:tcW w:type="dxa" w:w="1560"/>
+            <w:tcW w:type="dxa" w:w="1170"/>
           </w:tcPr>
           <w:p>
             <w:r>
@@ -873,7 +1015,17 @@
         </w:tc>
         <w:tc>
           <w:tcPr>
-            <w:tcW w:type="dxa" w:w="1560"/>
+            <w:tcW w:type="dxa" w:w="1170"/>
+          </w:tcPr>
+          <w:p>
+            <w:r>
+              <w:t>Male</w:t>
+            </w:r>
+          </w:p>
+        </w:tc>
+        <w:tc>
+          <w:tcPr>
+            <w:tcW w:type="dxa" w:w="1170"/>
           </w:tcPr>
           <w:p>
             <w:r>
@@ -883,7 +1035,17 @@
         </w:tc>
         <w:tc>
           <w:tcPr>
-            <w:tcW w:type="dxa" w:w="1560"/>
+            <w:tcW w:type="dxa" w:w="1170"/>
+          </w:tcPr>
+          <w:p>
+            <w:r>
+              <w:t>25</w:t>
+            </w:r>
+          </w:p>
+        </w:tc>
+        <w:tc>
+          <w:tcPr>
+            <w:tcW w:type="dxa" w:w="1170"/>
           </w:tcPr>
           <w:p>
             <w:r>
@@ -893,7 +1055,7 @@
         </w:tc>
         <w:tc>
           <w:tcPr>
-            <w:tcW w:type="dxa" w:w="1560"/>
+            <w:tcW w:type="dxa" w:w="1170"/>
           </w:tcPr>
           <w:p>
             <w:r>
@@ -903,7 +1065,7 @@
         </w:tc>
         <w:tc>
           <w:tcPr>
-            <w:tcW w:type="dxa" w:w="1560"/>
+            <w:tcW w:type="dxa" w:w="1170"/>
           </w:tcPr>
           <w:p>
             <w:r>
@@ -915,7 +1077,7 @@
       <w:tr>
         <w:tc>
           <w:tcPr>
-            <w:tcW w:type="dxa" w:w="1560"/>
+            <w:tcW w:type="dxa" w:w="1170"/>
           </w:tcPr>
           <w:p>
             <w:r>
@@ -925,7 +1087,7 @@
         </w:tc>
         <w:tc>
           <w:tcPr>
-            <w:tcW w:type="dxa" w:w="1560"/>
+            <w:tcW w:type="dxa" w:w="1170"/>
           </w:tcPr>
           <w:p>
             <w:r>
@@ -935,7 +1097,17 @@
         </w:tc>
         <w:tc>
           <w:tcPr>
-            <w:tcW w:type="dxa" w:w="1560"/>
+            <w:tcW w:type="dxa" w:w="1170"/>
+          </w:tcPr>
+          <w:p>
+            <w:r>
+              <w:t>Male</w:t>
+            </w:r>
+          </w:p>
+        </w:tc>
+        <w:tc>
+          <w:tcPr>
+            <w:tcW w:type="dxa" w:w="1170"/>
           </w:tcPr>
           <w:p>
             <w:r>
@@ -945,7 +1117,17 @@
         </w:tc>
         <w:tc>
           <w:tcPr>
-            <w:tcW w:type="dxa" w:w="1560"/>
+            <w:tcW w:type="dxa" w:w="1170"/>
+          </w:tcPr>
+          <w:p>
+            <w:r>
+              <w:t>25</w:t>
+            </w:r>
+          </w:p>
+        </w:tc>
+        <w:tc>
+          <w:tcPr>
+            <w:tcW w:type="dxa" w:w="1170"/>
           </w:tcPr>
           <w:p>
             <w:r>
@@ -955,7 +1137,7 @@
         </w:tc>
         <w:tc>
           <w:tcPr>
-            <w:tcW w:type="dxa" w:w="1560"/>
+            <w:tcW w:type="dxa" w:w="1170"/>
           </w:tcPr>
           <w:p>
             <w:r>
@@ -965,7 +1147,7 @@
         </w:tc>
         <w:tc>
           <w:tcPr>
-            <w:tcW w:type="dxa" w:w="1560"/>
+            <w:tcW w:type="dxa" w:w="1170"/>
           </w:tcPr>
           <w:p>
             <w:r>
@@ -977,7 +1159,7 @@
       <w:tr>
         <w:tc>
           <w:tcPr>
-            <w:tcW w:type="dxa" w:w="1560"/>
+            <w:tcW w:type="dxa" w:w="1170"/>
           </w:tcPr>
           <w:p>
             <w:r>
@@ -987,7 +1169,7 @@
         </w:tc>
         <w:tc>
           <w:tcPr>
-            <w:tcW w:type="dxa" w:w="1560"/>
+            <w:tcW w:type="dxa" w:w="1170"/>
           </w:tcPr>
           <w:p>
             <w:r>
@@ -997,7 +1179,17 @@
         </w:tc>
         <w:tc>
           <w:tcPr>
-            <w:tcW w:type="dxa" w:w="1560"/>
+            <w:tcW w:type="dxa" w:w="1170"/>
+          </w:tcPr>
+          <w:p>
+            <w:r>
+              <w:t>Male</w:t>
+            </w:r>
+          </w:p>
+        </w:tc>
+        <w:tc>
+          <w:tcPr>
+            <w:tcW w:type="dxa" w:w="1170"/>
           </w:tcPr>
           <w:p>
             <w:r>
@@ -1007,7 +1199,17 @@
         </w:tc>
         <w:tc>
           <w:tcPr>
-            <w:tcW w:type="dxa" w:w="1560"/>
+            <w:tcW w:type="dxa" w:w="1170"/>
+          </w:tcPr>
+          <w:p>
+            <w:r>
+              <w:t>25</w:t>
+            </w:r>
+          </w:p>
+        </w:tc>
+        <w:tc>
+          <w:tcPr>
+            <w:tcW w:type="dxa" w:w="1170"/>
           </w:tcPr>
           <w:p>
             <w:r>
@@ -1017,7 +1219,7 @@
         </w:tc>
         <w:tc>
           <w:tcPr>
-            <w:tcW w:type="dxa" w:w="1560"/>
+            <w:tcW w:type="dxa" w:w="1170"/>
           </w:tcPr>
           <w:p>
             <w:r>
@@ -1027,7 +1229,7 @@
         </w:tc>
         <w:tc>
           <w:tcPr>
-            <w:tcW w:type="dxa" w:w="1560"/>
+            <w:tcW w:type="dxa" w:w="1170"/>
           </w:tcPr>
           <w:p>
             <w:r>
@@ -1039,7 +1241,7 @@
       <w:tr>
         <w:tc>
           <w:tcPr>
-            <w:tcW w:type="dxa" w:w="1560"/>
+            <w:tcW w:type="dxa" w:w="1170"/>
           </w:tcPr>
           <w:p>
             <w:r>
@@ -1049,7 +1251,7 @@
         </w:tc>
         <w:tc>
           <w:tcPr>
-            <w:tcW w:type="dxa" w:w="1560"/>
+            <w:tcW w:type="dxa" w:w="1170"/>
           </w:tcPr>
           <w:p>
             <w:r>
@@ -1059,7 +1261,17 @@
         </w:tc>
         <w:tc>
           <w:tcPr>
-            <w:tcW w:type="dxa" w:w="1560"/>
+            <w:tcW w:type="dxa" w:w="1170"/>
+          </w:tcPr>
+          <w:p>
+            <w:r>
+              <w:t>Male</w:t>
+            </w:r>
+          </w:p>
+        </w:tc>
+        <w:tc>
+          <w:tcPr>
+            <w:tcW w:type="dxa" w:w="1170"/>
           </w:tcPr>
           <w:p>
             <w:r>
@@ -1069,7 +1281,17 @@
         </w:tc>
         <w:tc>
           <w:tcPr>
-            <w:tcW w:type="dxa" w:w="1560"/>
+            <w:tcW w:type="dxa" w:w="1170"/>
+          </w:tcPr>
+          <w:p>
+            <w:r>
+              <w:t>25</w:t>
+            </w:r>
+          </w:p>
+        </w:tc>
+        <w:tc>
+          <w:tcPr>
+            <w:tcW w:type="dxa" w:w="1170"/>
           </w:tcPr>
           <w:p>
             <w:r>
@@ -1079,7 +1301,7 @@
         </w:tc>
         <w:tc>
           <w:tcPr>
-            <w:tcW w:type="dxa" w:w="1560"/>
+            <w:tcW w:type="dxa" w:w="1170"/>
           </w:tcPr>
           <w:p>
             <w:r>
@@ -1089,7 +1311,7 @@
         </w:tc>
         <w:tc>
           <w:tcPr>
-            <w:tcW w:type="dxa" w:w="1560"/>
+            <w:tcW w:type="dxa" w:w="1170"/>
           </w:tcPr>
           <w:p>
             <w:r>
@@ -1099,6 +1321,222 @@
         </w:tc>
       </w:tr>
     </w:tbl>
+    <w:p>
+      <w:r>
+        <w:drawing>
+          <wp:inline xmlns:a="http://schemas.openxmlformats.org/drawingml/2006/main" xmlns:pic="http://schemas.openxmlformats.org/drawingml/2006/picture">
+            <wp:extent cx="5852160" cy="4389120"/>
+            <wp:docPr id="4" name="Picture 4"/>
+            <wp:cNvGraphicFramePr>
+              <a:graphicFrameLocks noChangeAspect="1"/>
+            </wp:cNvGraphicFramePr>
+            <a:graphic>
+              <a:graphicData uri="http://schemas.openxmlformats.org/drawingml/2006/picture">
+                <pic:pic>
+                  <pic:nvPicPr>
+                    <pic:cNvPr id="0" name="tests.png"/>
+                    <pic:cNvPicPr/>
+                  </pic:nvPicPr>
+                  <pic:blipFill>
+                    <a:blip r:embed="rId10"/>
+                    <a:stretch>
+                      <a:fillRect/>
+                    </a:stretch>
+                  </pic:blipFill>
+                  <pic:spPr>
+                    <a:xfrm>
+                      <a:off x="0" y="0"/>
+                      <a:ext cx="5852160" cy="4389120"/>
+                    </a:xfrm>
+                    <a:prstGeom prst="rect"/>
+                  </pic:spPr>
+                </pic:pic>
+              </a:graphicData>
+            </a:graphic>
+          </wp:inline>
+        </w:drawing>
+      </w:r>
+    </w:p>
+    <w:p>
+      <w:r>
+        <w:drawing>
+          <wp:inline xmlns:a="http://schemas.openxmlformats.org/drawingml/2006/main" xmlns:pic="http://schemas.openxmlformats.org/drawingml/2006/picture">
+            <wp:extent cx="5852160" cy="4389120"/>
+            <wp:docPr id="5" name="Picture 5"/>
+            <wp:cNvGraphicFramePr>
+              <a:graphicFrameLocks noChangeAspect="1"/>
+            </wp:cNvGraphicFramePr>
+            <a:graphic>
+              <a:graphicData uri="http://schemas.openxmlformats.org/drawingml/2006/picture">
+                <pic:pic>
+                  <pic:nvPicPr>
+                    <pic:cNvPr id="0" name="gender.png"/>
+                    <pic:cNvPicPr/>
+                  </pic:nvPicPr>
+                  <pic:blipFill>
+                    <a:blip r:embed="rId11"/>
+                    <a:stretch>
+                      <a:fillRect/>
+                    </a:stretch>
+                  </pic:blipFill>
+                  <pic:spPr>
+                    <a:xfrm>
+                      <a:off x="0" y="0"/>
+                      <a:ext cx="5852160" cy="4389120"/>
+                    </a:xfrm>
+                    <a:prstGeom prst="rect"/>
+                  </pic:spPr>
+                </pic:pic>
+              </a:graphicData>
+            </a:graphic>
+          </wp:inline>
+        </w:drawing>
+      </w:r>
+    </w:p>
+    <w:p>
+      <w:r>
+        <w:drawing>
+          <wp:inline xmlns:a="http://schemas.openxmlformats.org/drawingml/2006/main" xmlns:pic="http://schemas.openxmlformats.org/drawingml/2006/picture">
+            <wp:extent cx="5852160" cy="4389120"/>
+            <wp:docPr id="6" name="Picture 6"/>
+            <wp:cNvGraphicFramePr>
+              <a:graphicFrameLocks noChangeAspect="1"/>
+            </wp:cNvGraphicFramePr>
+            <a:graphic>
+              <a:graphicData uri="http://schemas.openxmlformats.org/drawingml/2006/picture">
+                <pic:pic>
+                  <pic:nvPicPr>
+                    <pic:cNvPr id="0" name="age.png"/>
+                    <pic:cNvPicPr/>
+                  </pic:nvPicPr>
+                  <pic:blipFill>
+                    <a:blip r:embed="rId12"/>
+                    <a:stretch>
+                      <a:fillRect/>
+                    </a:stretch>
+                  </pic:blipFill>
+                  <pic:spPr>
+                    <a:xfrm>
+                      <a:off x="0" y="0"/>
+                      <a:ext cx="5852160" cy="4389120"/>
+                    </a:xfrm>
+                    <a:prstGeom prst="rect"/>
+                  </pic:spPr>
+                </pic:pic>
+              </a:graphicData>
+            </a:graphic>
+          </wp:inline>
+        </w:drawing>
+      </w:r>
+    </w:p>
+    <w:p>
+      <w:r>
+        <w:drawing>
+          <wp:inline xmlns:a="http://schemas.openxmlformats.org/drawingml/2006/main" xmlns:pic="http://schemas.openxmlformats.org/drawingml/2006/picture">
+            <wp:extent cx="5852160" cy="4389120"/>
+            <wp:docPr id="7" name="Picture 7"/>
+            <wp:cNvGraphicFramePr>
+              <a:graphicFrameLocks noChangeAspect="1"/>
+            </wp:cNvGraphicFramePr>
+            <a:graphic>
+              <a:graphicData uri="http://schemas.openxmlformats.org/drawingml/2006/picture">
+                <pic:pic>
+                  <pic:nvPicPr>
+                    <pic:cNvPr id="0" name="tests.png"/>
+                    <pic:cNvPicPr/>
+                  </pic:nvPicPr>
+                  <pic:blipFill>
+                    <a:blip r:embed="rId10"/>
+                    <a:stretch>
+                      <a:fillRect/>
+                    </a:stretch>
+                  </pic:blipFill>
+                  <pic:spPr>
+                    <a:xfrm>
+                      <a:off x="0" y="0"/>
+                      <a:ext cx="5852160" cy="4389120"/>
+                    </a:xfrm>
+                    <a:prstGeom prst="rect"/>
+                  </pic:spPr>
+                </pic:pic>
+              </a:graphicData>
+            </a:graphic>
+          </wp:inline>
+        </w:drawing>
+      </w:r>
+    </w:p>
+    <w:p>
+      <w:r>
+        <w:drawing>
+          <wp:inline xmlns:a="http://schemas.openxmlformats.org/drawingml/2006/main" xmlns:pic="http://schemas.openxmlformats.org/drawingml/2006/picture">
+            <wp:extent cx="5852160" cy="4389120"/>
+            <wp:docPr id="8" name="Picture 8"/>
+            <wp:cNvGraphicFramePr>
+              <a:graphicFrameLocks noChangeAspect="1"/>
+            </wp:cNvGraphicFramePr>
+            <a:graphic>
+              <a:graphicData uri="http://schemas.openxmlformats.org/drawingml/2006/picture">
+                <pic:pic>
+                  <pic:nvPicPr>
+                    <pic:cNvPr id="0" name="testXFemale.png"/>
+                    <pic:cNvPicPr/>
+                  </pic:nvPicPr>
+                  <pic:blipFill>
+                    <a:blip r:embed="rId13"/>
+                    <a:stretch>
+                      <a:fillRect/>
+                    </a:stretch>
+                  </pic:blipFill>
+                  <pic:spPr>
+                    <a:xfrm>
+                      <a:off x="0" y="0"/>
+                      <a:ext cx="5852160" cy="4389120"/>
+                    </a:xfrm>
+                    <a:prstGeom prst="rect"/>
+                  </pic:spPr>
+                </pic:pic>
+              </a:graphicData>
+            </a:graphic>
+          </wp:inline>
+        </w:drawing>
+      </w:r>
+    </w:p>
+    <w:p>
+      <w:r>
+        <w:drawing>
+          <wp:inline xmlns:a="http://schemas.openxmlformats.org/drawingml/2006/main" xmlns:pic="http://schemas.openxmlformats.org/drawingml/2006/picture">
+            <wp:extent cx="5852160" cy="4389120"/>
+            <wp:docPr id="9" name="Picture 9"/>
+            <wp:cNvGraphicFramePr>
+              <a:graphicFrameLocks noChangeAspect="1"/>
+            </wp:cNvGraphicFramePr>
+            <a:graphic>
+              <a:graphicData uri="http://schemas.openxmlformats.org/drawingml/2006/picture">
+                <pic:pic>
+                  <pic:nvPicPr>
+                    <pic:cNvPr id="0" name="testXFemale.png"/>
+                    <pic:cNvPicPr/>
+                  </pic:nvPicPr>
+                  <pic:blipFill>
+                    <a:blip r:embed="rId13"/>
+                    <a:stretch>
+                      <a:fillRect/>
+                    </a:stretch>
+                  </pic:blipFill>
+                  <pic:spPr>
+                    <a:xfrm>
+                      <a:off x="0" y="0"/>
+                      <a:ext cx="5852160" cy="4389120"/>
+                    </a:xfrm>
+                    <a:prstGeom prst="rect"/>
+                  </pic:spPr>
+                </pic:pic>
+              </a:graphicData>
+            </a:graphic>
+          </wp:inline>
+        </w:drawing>
+      </w:r>
+    </w:p>
     <w:sectPr>
       <w:pgSz w:w="12240" w:h="15840"/>
       <w:pgMar w:top="1440" w:right="1440" w:bottom="1440" w:left="1440" w:header="708" w:footer="708" w:gutter="0"/>

</xml_diff>